<commit_message>
Updated my share of the Documents folder to input what I did
</commit_message>
<xml_diff>
--- a/PA2/Documents/TicTacToe(v1.1).docx
+++ b/PA2/Documents/TicTacToe(v1.1).docx
@@ -1007,6 +1007,72 @@
         </w:rPr>
         <w:t xml:space="preserve"> –</w:t>
       </w:r>
+      <w:r>
+        <w:rPr>
+          <w:rFonts w:ascii="Arial" w:hAnsi="Arial" w:cs="Arial"/>
+          <w:sz w:val="24"/>
+          <w:szCs w:val="24"/>
+        </w:rPr>
+        <w:t xml:space="preserve"> (12 hours) Worked on </w:t>
+      </w:r>
+      <w:r>
+        <w:rPr>
+          <w:rFonts w:ascii="Arial" w:hAnsi="Arial" w:cs="Arial"/>
+          <w:sz w:val="24"/>
+          <w:szCs w:val="24"/>
+        </w:rPr>
+        <w:t>setting up the test cases</w:t>
+      </w:r>
+      <w:r>
+        <w:rPr>
+          <w:rFonts w:ascii="Arial" w:hAnsi="Arial" w:cs="Arial"/>
+          <w:sz w:val="24"/>
+          <w:szCs w:val="24"/>
+        </w:rPr>
+        <w:t xml:space="preserve">, learning </w:t>
+      </w:r>
+      <w:proofErr w:type="spellStart"/>
+      <w:r>
+        <w:rPr>
+          <w:rFonts w:ascii="Arial" w:hAnsi="Arial" w:cs="Arial"/>
+          <w:sz w:val="24"/>
+          <w:szCs w:val="24"/>
+        </w:rPr>
+        <w:t>Nunit</w:t>
+      </w:r>
+      <w:proofErr w:type="spellEnd"/>
+      <w:r>
+        <w:rPr>
+          <w:rFonts w:ascii="Arial" w:hAnsi="Arial" w:cs="Arial"/>
+          <w:sz w:val="24"/>
+          <w:szCs w:val="24"/>
+        </w:rPr>
+        <w:t>,</w:t>
+      </w:r>
+      <w:r>
+        <w:rPr>
+          <w:rFonts w:ascii="Arial" w:hAnsi="Arial" w:cs="Arial"/>
+          <w:sz w:val="24"/>
+          <w:szCs w:val="24"/>
+        </w:rPr>
+        <w:t xml:space="preserve"> and refactoring code</w:t>
+      </w:r>
+      <w:r>
+        <w:rPr>
+          <w:rFonts w:ascii="Arial" w:hAnsi="Arial" w:cs="Arial"/>
+          <w:sz w:val="24"/>
+          <w:szCs w:val="24"/>
+        </w:rPr>
+        <w:t>/building upon existing code to ensure that the test cases are actually run</w:t>
+      </w:r>
+      <w:r>
+        <w:rPr>
+          <w:rFonts w:ascii="Arial" w:hAnsi="Arial" w:cs="Arial"/>
+          <w:sz w:val="24"/>
+          <w:szCs w:val="24"/>
+        </w:rPr>
+        <w:t>ning properly.</w:t>
+      </w:r>
     </w:p>
     <w:p>
       <w:pPr>
@@ -1155,7 +1221,25 @@
         <w:sz w:val="24"/>
         <w:szCs w:val="24"/>
       </w:rPr>
-      <w:t>Jeremiah Baclig, Rural Young, Kymberlee Sables</w:t>
+      <w:t xml:space="preserve">Jeremiah </w:t>
+    </w:r>
+    <w:proofErr w:type="spellStart"/>
+    <w:r>
+      <w:rPr>
+        <w:rFonts w:ascii="Arial" w:hAnsi="Arial" w:cs="Arial"/>
+        <w:sz w:val="24"/>
+        <w:szCs w:val="24"/>
+      </w:rPr>
+      <w:t>Baclig</w:t>
+    </w:r>
+    <w:proofErr w:type="spellEnd"/>
+    <w:r>
+      <w:rPr>
+        <w:rFonts w:ascii="Arial" w:hAnsi="Arial" w:cs="Arial"/>
+        <w:sz w:val="24"/>
+        <w:szCs w:val="24"/>
+      </w:rPr>
+      <w:t>, Rural Young, Kymberlee Sables</w:t>
     </w:r>
   </w:p>
   <w:p>
@@ -1173,8 +1257,18 @@
         <w:sz w:val="24"/>
         <w:szCs w:val="24"/>
       </w:rPr>
-      <w:t>Professor Kanewala</w:t>
+      <w:t xml:space="preserve">Professor </w:t>
     </w:r>
+    <w:proofErr w:type="spellStart"/>
+    <w:r>
+      <w:rPr>
+        <w:rFonts w:ascii="Arial" w:hAnsi="Arial" w:cs="Arial"/>
+        <w:sz w:val="24"/>
+        <w:szCs w:val="24"/>
+      </w:rPr>
+      <w:t>Kanewala</w:t>
+    </w:r>
+    <w:proofErr w:type="spellEnd"/>
   </w:p>
   <w:p>
     <w:pPr>

</xml_diff>

<commit_message>
adjusted format of doc and diagram
</commit_message>
<xml_diff>
--- a/PA2/Documents/TicTacToe(v1.1).docx
+++ b/PA2/Documents/TicTacToe(v1.1).docx
@@ -440,6 +440,17 @@
           <w:u w:val="single"/>
         </w:rPr>
       </w:pPr>
+    </w:p>
+    <w:p>
+      <w:pPr>
+        <w:jc w:val="center"/>
+        <w:rPr>
+          <w:rFonts w:ascii="Arial" w:hAnsi="Arial" w:cs="Arial"/>
+          <w:sz w:val="24"/>
+          <w:szCs w:val="24"/>
+          <w:u w:val="single"/>
+        </w:rPr>
+      </w:pPr>
       <w:r>
         <w:rPr>
           <w:rFonts w:ascii="Arial" w:hAnsi="Arial" w:cs="Arial"/>
@@ -448,15 +459,14 @@
           <w:szCs w:val="24"/>
           <w:u w:val="single"/>
         </w:rPr>
-        <w:lastRenderedPageBreak/>
         <w:drawing>
-          <wp:anchor distT="0" distB="0" distL="114300" distR="114300" simplePos="0" relativeHeight="251660288" behindDoc="0" locked="0" layoutInCell="1" allowOverlap="1" wp14:anchorId="27D7D9BD" wp14:editId="0B032EA1">
+          <wp:anchor distT="0" distB="0" distL="114300" distR="114300" simplePos="0" relativeHeight="251660288" behindDoc="0" locked="0" layoutInCell="1" allowOverlap="1" wp14:anchorId="27D7D9BD" wp14:editId="5A72C05A">
             <wp:simplePos x="0" y="0"/>
             <wp:positionH relativeFrom="margin">
               <wp:align>center</wp:align>
             </wp:positionH>
             <wp:positionV relativeFrom="paragraph">
-              <wp:posOffset>205105</wp:posOffset>
+              <wp:posOffset>294285</wp:posOffset>
             </wp:positionV>
             <wp:extent cx="7475287" cy="4069080"/>
             <wp:effectExtent l="0" t="0" r="0" b="7620"/>
@@ -659,6 +669,39 @@
           <w:u w:val="single"/>
         </w:rPr>
       </w:pPr>
+    </w:p>
+    <w:p>
+      <w:pPr>
+        <w:jc w:val="center"/>
+        <w:rPr>
+          <w:rFonts w:ascii="Arial" w:hAnsi="Arial" w:cs="Arial"/>
+          <w:sz w:val="24"/>
+          <w:szCs w:val="24"/>
+          <w:u w:val="single"/>
+        </w:rPr>
+      </w:pPr>
+    </w:p>
+    <w:p>
+      <w:pPr>
+        <w:jc w:val="center"/>
+        <w:rPr>
+          <w:rFonts w:ascii="Arial" w:hAnsi="Arial" w:cs="Arial"/>
+          <w:sz w:val="24"/>
+          <w:szCs w:val="24"/>
+          <w:u w:val="single"/>
+        </w:rPr>
+      </w:pPr>
+    </w:p>
+    <w:p>
+      <w:pPr>
+        <w:jc w:val="center"/>
+        <w:rPr>
+          <w:rFonts w:ascii="Arial" w:hAnsi="Arial" w:cs="Arial"/>
+          <w:sz w:val="24"/>
+          <w:szCs w:val="24"/>
+          <w:u w:val="single"/>
+        </w:rPr>
+      </w:pPr>
       <w:r>
         <w:rPr>
           <w:rFonts w:ascii="Arial" w:hAnsi="Arial" w:cs="Arial"/>
@@ -668,13 +711,13 @@
           <w:u w:val="single"/>
         </w:rPr>
         <w:drawing>
-          <wp:anchor distT="0" distB="0" distL="114300" distR="114300" simplePos="0" relativeHeight="251661312" behindDoc="0" locked="0" layoutInCell="1" allowOverlap="1" wp14:anchorId="149548B3" wp14:editId="08F53208">
+          <wp:anchor distT="0" distB="0" distL="114300" distR="114300" simplePos="0" relativeHeight="251661312" behindDoc="0" locked="0" layoutInCell="1" allowOverlap="1" wp14:anchorId="149548B3" wp14:editId="223C3A3C">
             <wp:simplePos x="0" y="0"/>
             <wp:positionH relativeFrom="margin">
-              <wp:posOffset>-723900</wp:posOffset>
+              <wp:align>center</wp:align>
             </wp:positionH>
             <wp:positionV relativeFrom="paragraph">
-              <wp:posOffset>311150</wp:posOffset>
+              <wp:posOffset>157167</wp:posOffset>
             </wp:positionV>
             <wp:extent cx="5943600" cy="1528445"/>
             <wp:effectExtent l="0" t="0" r="0" b="0"/>
@@ -794,27 +837,48 @@
           <w:u w:val="single"/>
         </w:rPr>
       </w:pPr>
-      <w:r>
-        <w:rPr>
-          <w:rFonts w:ascii="Arial" w:hAnsi="Arial" w:cs="Arial"/>
+    </w:p>
+    <w:p>
+      <w:pPr>
+        <w:jc w:val="center"/>
+        <w:rPr>
+          <w:rFonts w:ascii="Arial" w:hAnsi="Arial" w:cs="Arial"/>
+          <w:sz w:val="24"/>
+          <w:szCs w:val="24"/>
+          <w:u w:val="single"/>
+        </w:rPr>
+      </w:pPr>
+    </w:p>
+    <w:p>
+      <w:pPr>
+        <w:jc w:val="center"/>
+        <w:rPr>
+          <w:rFonts w:ascii="Arial" w:hAnsi="Arial" w:cs="Arial"/>
+          <w:sz w:val="24"/>
+          <w:szCs w:val="24"/>
+          <w:u w:val="single"/>
+        </w:rPr>
+      </w:pPr>
+    </w:p>
+    <w:p>
+      <w:pPr>
+        <w:jc w:val="center"/>
+        <w:rPr>
+          <w:rFonts w:ascii="Arial" w:hAnsi="Arial" w:cs="Arial"/>
+          <w:sz w:val="24"/>
+          <w:szCs w:val="24"/>
+          <w:u w:val="single"/>
+        </w:rPr>
+      </w:pPr>
+      <w:r>
+        <w:rPr>
           <w:noProof/>
-          <w:sz w:val="24"/>
-          <w:szCs w:val="24"/>
-          <w:u w:val="single"/>
         </w:rPr>
         <w:drawing>
-          <wp:anchor distT="0" distB="0" distL="114300" distR="114300" simplePos="0" relativeHeight="251662336" behindDoc="0" locked="0" layoutInCell="1" allowOverlap="1" wp14:anchorId="0B85989A" wp14:editId="37D3E364">
-            <wp:simplePos x="0" y="0"/>
-            <wp:positionH relativeFrom="margin">
-              <wp:align>center</wp:align>
-            </wp:positionH>
-            <wp:positionV relativeFrom="paragraph">
-              <wp:posOffset>88900</wp:posOffset>
-            </wp:positionV>
-            <wp:extent cx="4823460" cy="2362511"/>
-            <wp:effectExtent l="0" t="0" r="0" b="0"/>
-            <wp:wrapNone/>
-            <wp:docPr id="6" name="Picture 6" descr="Arrow&#10;&#10;Description automatically generated with low confidence"/>
+          <wp:inline distT="0" distB="0" distL="0" distR="0" wp14:anchorId="189BD0BC" wp14:editId="23466AFD">
+            <wp:extent cx="4013835" cy="2197100"/>
+            <wp:effectExtent l="0" t="0" r="5715" b="0"/>
+            <wp:docPr id="3" name="Picture 3"/>
             <wp:cNvGraphicFramePr>
               <a:graphicFrameLocks xmlns:a="http://schemas.openxmlformats.org/drawingml/2006/main" noChangeAspect="1"/>
             </wp:cNvGraphicFramePr>
@@ -822,8 +886,10 @@
               <a:graphicData uri="http://schemas.openxmlformats.org/drawingml/2006/picture">
                 <pic:pic xmlns:pic="http://schemas.openxmlformats.org/drawingml/2006/picture">
                   <pic:nvPicPr>
-                    <pic:cNvPr id="6" name="Picture 6" descr="Arrow&#10;&#10;Description automatically generated with low confidence"/>
-                    <pic:cNvPicPr/>
+                    <pic:cNvPr id="0" name="Picture 1"/>
+                    <pic:cNvPicPr>
+                      <a:picLocks noChangeAspect="1" noChangeArrowheads="1"/>
+                    </pic:cNvPicPr>
                   </pic:nvPicPr>
                   <pic:blipFill>
                     <a:blip r:embed="rId10">
@@ -833,85 +899,30 @@
                         </a:ext>
                       </a:extLst>
                     </a:blip>
+                    <a:srcRect/>
                     <a:stretch>
                       <a:fillRect/>
                     </a:stretch>
                   </pic:blipFill>
-                  <pic:spPr>
+                  <pic:spPr bwMode="auto">
                     <a:xfrm>
                       <a:off x="0" y="0"/>
-                      <a:ext cx="4823460" cy="2362511"/>
+                      <a:ext cx="4013835" cy="2197100"/>
                     </a:xfrm>
                     <a:prstGeom prst="rect">
                       <a:avLst/>
                     </a:prstGeom>
+                    <a:noFill/>
+                    <a:ln>
+                      <a:noFill/>
+                    </a:ln>
                   </pic:spPr>
                 </pic:pic>
               </a:graphicData>
             </a:graphic>
-            <wp14:sizeRelH relativeFrom="margin">
-              <wp14:pctWidth>0</wp14:pctWidth>
-            </wp14:sizeRelH>
-            <wp14:sizeRelV relativeFrom="margin">
-              <wp14:pctHeight>0</wp14:pctHeight>
-            </wp14:sizeRelV>
-          </wp:anchor>
+          </wp:inline>
         </w:drawing>
       </w:r>
-    </w:p>
-    <w:p>
-      <w:pPr>
-        <w:jc w:val="center"/>
-        <w:rPr>
-          <w:rFonts w:ascii="Arial" w:hAnsi="Arial" w:cs="Arial"/>
-          <w:sz w:val="24"/>
-          <w:szCs w:val="24"/>
-          <w:u w:val="single"/>
-        </w:rPr>
-      </w:pPr>
-    </w:p>
-    <w:p>
-      <w:pPr>
-        <w:jc w:val="center"/>
-        <w:rPr>
-          <w:rFonts w:ascii="Arial" w:hAnsi="Arial" w:cs="Arial"/>
-          <w:sz w:val="24"/>
-          <w:szCs w:val="24"/>
-          <w:u w:val="single"/>
-        </w:rPr>
-      </w:pPr>
-    </w:p>
-    <w:p>
-      <w:pPr>
-        <w:jc w:val="center"/>
-        <w:rPr>
-          <w:rFonts w:ascii="Arial" w:hAnsi="Arial" w:cs="Arial"/>
-          <w:sz w:val="24"/>
-          <w:szCs w:val="24"/>
-          <w:u w:val="single"/>
-        </w:rPr>
-      </w:pPr>
-    </w:p>
-    <w:p>
-      <w:pPr>
-        <w:jc w:val="center"/>
-        <w:rPr>
-          <w:rFonts w:ascii="Arial" w:hAnsi="Arial" w:cs="Arial"/>
-          <w:sz w:val="24"/>
-          <w:szCs w:val="24"/>
-          <w:u w:val="single"/>
-        </w:rPr>
-      </w:pPr>
-    </w:p>
-    <w:p>
-      <w:pPr>
-        <w:rPr>
-          <w:rFonts w:ascii="Arial" w:hAnsi="Arial" w:cs="Arial"/>
-          <w:sz w:val="24"/>
-          <w:szCs w:val="24"/>
-          <w:u w:val="single"/>
-        </w:rPr>
-      </w:pPr>
     </w:p>
     <w:p>
       <w:pPr>
@@ -1237,25 +1248,7 @@
         <w:sz w:val="24"/>
         <w:szCs w:val="24"/>
       </w:rPr>
-      <w:t xml:space="preserve">Jeremiah </w:t>
-    </w:r>
-    <w:proofErr w:type="spellStart"/>
-    <w:r>
-      <w:rPr>
-        <w:rFonts w:ascii="Arial" w:hAnsi="Arial" w:cs="Arial"/>
-        <w:sz w:val="24"/>
-        <w:szCs w:val="24"/>
-      </w:rPr>
-      <w:t>Baclig</w:t>
-    </w:r>
-    <w:proofErr w:type="spellEnd"/>
-    <w:r>
-      <w:rPr>
-        <w:rFonts w:ascii="Arial" w:hAnsi="Arial" w:cs="Arial"/>
-        <w:sz w:val="24"/>
-        <w:szCs w:val="24"/>
-      </w:rPr>
-      <w:t>, Rural Young, Kymberlee Sables</w:t>
+      <w:t>Jeremiah Baclig, Rural Young, Kymberlee Sables</w:t>
     </w:r>
   </w:p>
   <w:p>

</xml_diff>